<commit_message>
Create SRS0.4, add srs combine
</commit_message>
<xml_diff>
--- a/[draft] srs combine.docx
+++ b/[draft] srs combine.docx
@@ -1007,23 +1007,13 @@
         </w:rPr>
         <w:t xml:space="preserve">a </w:t>
       </w:r>
-      <w:proofErr w:type="gramStart"/>
-      <w:r>
-        <w:rPr>
-          <w:rFonts w:ascii="Times New Roman" w:hAnsi="Times New Roman" w:cs="Times New Roman"/>
-          <w:sz w:val="24"/>
-          <w:szCs w:val="24"/>
-        </w:rPr>
-        <w:t>new</w:t>
-      </w:r>
-      <w:proofErr w:type="gramEnd"/>
-      <w:r>
-        <w:rPr>
-          <w:rFonts w:ascii="Times New Roman" w:hAnsi="Times New Roman" w:cs="Times New Roman"/>
-          <w:sz w:val="24"/>
-          <w:szCs w:val="24"/>
-        </w:rPr>
-        <w:t xml:space="preserve"> user on the system with the default status for the visitor.</w:t>
+      <w:r>
+        <w:rPr>
+          <w:rFonts w:ascii="Times New Roman" w:hAnsi="Times New Roman" w:cs="Times New Roman"/>
+          <w:sz w:val="24"/>
+          <w:szCs w:val="24"/>
+        </w:rPr>
+        <w:t>new user on the system with the default status for the visitor.</w:t>
       </w:r>
     </w:p>
     <w:p>
@@ -5199,99 +5189,51 @@
           <w:sz w:val="24"/>
           <w:szCs w:val="24"/>
         </w:rPr>
-        <w:t xml:space="preserve">System </w:t>
-      </w:r>
-      <w:r>
-        <w:rPr>
-          <w:rFonts w:ascii="Times New Roman" w:hAnsi="Times New Roman" w:cs="Times New Roman"/>
-          <w:sz w:val="24"/>
-          <w:szCs w:val="24"/>
-        </w:rPr>
-        <w:t xml:space="preserve">shall </w:t>
-      </w:r>
-      <w:r>
-        <w:rPr>
-          <w:rFonts w:ascii="Times New Roman" w:hAnsi="Times New Roman" w:cs="Times New Roman"/>
-          <w:sz w:val="24"/>
-          <w:szCs w:val="24"/>
-        </w:rPr>
-        <w:t>display an error message “Invalid input data. Please recheck it again ”</w:t>
-      </w:r>
-    </w:p>
-    <w:p>
-      <w:pPr>
-        <w:pStyle w:val="ListParagraph"/>
-        <w:numPr>
-          <w:ilvl w:val="0"/>
-          <w:numId w:val="1"/>
-        </w:numPr>
-        <w:rPr>
-          <w:rFonts w:ascii="Times New Roman" w:hAnsi="Times New Roman" w:cs="Times New Roman"/>
-          <w:sz w:val="24"/>
-          <w:szCs w:val="24"/>
-        </w:rPr>
-      </w:pPr>
-      <w:r>
-        <w:rPr>
-          <w:rFonts w:ascii="Times New Roman" w:hAnsi="Times New Roman" w:cs="Times New Roman"/>
-          <w:sz w:val="24"/>
-          <w:szCs w:val="24"/>
-        </w:rPr>
-        <w:t>System</w:t>
-      </w:r>
-      <w:r>
-        <w:rPr>
-          <w:rFonts w:ascii="Times New Roman" w:hAnsi="Times New Roman" w:cs="Times New Roman"/>
-          <w:sz w:val="24"/>
-          <w:szCs w:val="24"/>
-        </w:rPr>
-        <w:t xml:space="preserve"> shall</w:t>
-      </w:r>
-      <w:r>
-        <w:rPr>
-          <w:rFonts w:ascii="Times New Roman" w:hAnsi="Times New Roman" w:cs="Times New Roman"/>
-          <w:sz w:val="24"/>
-          <w:szCs w:val="24"/>
-        </w:rPr>
-        <w:t xml:space="preserve"> redirect to create a new project detail page with the previous input data.</w:t>
-      </w:r>
-    </w:p>
-    <w:p>
-      <w:pPr>
-        <w:pStyle w:val="ListParagraph"/>
-        <w:numPr>
-          <w:ilvl w:val="0"/>
-          <w:numId w:val="1"/>
-        </w:numPr>
-        <w:rPr>
-          <w:rFonts w:ascii="Times New Roman" w:hAnsi="Times New Roman" w:cs="Times New Roman"/>
-          <w:sz w:val="24"/>
-          <w:szCs w:val="24"/>
-        </w:rPr>
-      </w:pPr>
-      <w:r>
-        <w:rPr>
-          <w:rFonts w:ascii="Times New Roman" w:hAnsi="Times New Roman" w:cs="Times New Roman"/>
-          <w:sz w:val="24"/>
-          <w:szCs w:val="24"/>
-        </w:rPr>
-        <w:t xml:space="preserve">System </w:t>
-      </w:r>
-      <w:r>
-        <w:rPr>
-          <w:rFonts w:ascii="Times New Roman" w:hAnsi="Times New Roman" w:cs="Times New Roman"/>
-          <w:sz w:val="24"/>
-          <w:szCs w:val="24"/>
-        </w:rPr>
-        <w:t xml:space="preserve">shall </w:t>
-      </w:r>
-      <w:r>
-        <w:rPr>
-          <w:rFonts w:ascii="Times New Roman" w:hAnsi="Times New Roman" w:cs="Times New Roman"/>
-          <w:sz w:val="24"/>
-          <w:szCs w:val="24"/>
-        </w:rPr>
-        <w:t>redirect to previous page.</w:t>
+        <w:t>System shall display an error message “Invalid input data. Please recheck it again ”</w:t>
+      </w:r>
+    </w:p>
+    <w:p>
+      <w:pPr>
+        <w:pStyle w:val="ListParagraph"/>
+        <w:numPr>
+          <w:ilvl w:val="0"/>
+          <w:numId w:val="1"/>
+        </w:numPr>
+        <w:rPr>
+          <w:rFonts w:ascii="Times New Roman" w:hAnsi="Times New Roman" w:cs="Times New Roman"/>
+          <w:sz w:val="24"/>
+          <w:szCs w:val="24"/>
+        </w:rPr>
+      </w:pPr>
+      <w:r>
+        <w:rPr>
+          <w:rFonts w:ascii="Times New Roman" w:hAnsi="Times New Roman" w:cs="Times New Roman"/>
+          <w:sz w:val="24"/>
+          <w:szCs w:val="24"/>
+        </w:rPr>
+        <w:t>System shall redirect to create a new project detail page with the previous input data.</w:t>
+      </w:r>
+    </w:p>
+    <w:p>
+      <w:pPr>
+        <w:pStyle w:val="ListParagraph"/>
+        <w:numPr>
+          <w:ilvl w:val="0"/>
+          <w:numId w:val="1"/>
+        </w:numPr>
+        <w:rPr>
+          <w:rFonts w:ascii="Times New Roman" w:hAnsi="Times New Roman" w:cs="Times New Roman"/>
+          <w:sz w:val="24"/>
+          <w:szCs w:val="24"/>
+        </w:rPr>
+      </w:pPr>
+      <w:r>
+        <w:rPr>
+          <w:rFonts w:ascii="Times New Roman" w:hAnsi="Times New Roman" w:cs="Times New Roman"/>
+          <w:sz w:val="24"/>
+          <w:szCs w:val="24"/>
+        </w:rPr>
+        <w:t>System shall redirect to previous page.</w:t>
       </w:r>
     </w:p>
     <w:p>
@@ -5589,23 +5531,7 @@
           <w:sz w:val="24"/>
           <w:szCs w:val="24"/>
         </w:rPr>
-        <w:t xml:space="preserve">System </w:t>
-      </w:r>
-      <w:r>
-        <w:rPr>
-          <w:rFonts w:ascii="Times New Roman" w:hAnsi="Times New Roman" w:cs="Times New Roman"/>
-          <w:sz w:val="24"/>
-          <w:szCs w:val="24"/>
-        </w:rPr>
-        <w:t xml:space="preserve">shall </w:t>
-      </w:r>
-      <w:r>
-        <w:rPr>
-          <w:rFonts w:ascii="Times New Roman" w:hAnsi="Times New Roman" w:cs="Times New Roman"/>
-          <w:sz w:val="24"/>
-          <w:szCs w:val="24"/>
-        </w:rPr>
-        <w:t>display a confirmation message “Are you sure to delete this project?” with “yes” and “no” button</w:t>
+        <w:t>System shall display a confirmation message “Are you sure to delete this project?” with “yes” and “no” button</w:t>
       </w:r>
       <w:r>
         <w:rPr>
@@ -6053,25 +5979,7 @@
           <w:sz w:val="24"/>
           <w:szCs w:val="24"/>
         </w:rPr>
-        <w:t xml:space="preserve">System display an error message “Invalid </w:t>
-      </w:r>
-      <w:r>
-        <w:rPr>
-          <w:rFonts w:ascii="Times New Roman" w:hAnsi="Times New Roman" w:cs="Times New Roman"/>
-          <w:sz w:val="24"/>
-          <w:szCs w:val="24"/>
-        </w:rPr>
-        <w:t>inp</w:t>
-      </w:r>
-      <w:bookmarkStart w:id="0" w:name="_GoBack"/>
-      <w:bookmarkEnd w:id="0"/>
-      <w:r>
-        <w:rPr>
-          <w:rFonts w:ascii="Times New Roman" w:hAnsi="Times New Roman" w:cs="Times New Roman"/>
-          <w:sz w:val="24"/>
-          <w:szCs w:val="24"/>
-        </w:rPr>
-        <w:t>ut data. Please recheck it again”.</w:t>
+        <w:t>System display an error message “Invalid input data. Please recheck it again”.</w:t>
       </w:r>
     </w:p>
     <w:p>
@@ -6193,30 +6101,6 @@
         </w:numPr>
         <w:rPr>
           <w:rFonts w:ascii="Times New Roman" w:hAnsi="Times New Roman" w:cs="Times New Roman"/>
-          <w:color w:val="5B9BD5" w:themeColor="accent1"/>
-          <w:sz w:val="24"/>
-          <w:szCs w:val="24"/>
-        </w:rPr>
-      </w:pPr>
-      <w:r>
-        <w:rPr>
-          <w:rFonts w:ascii="Times New Roman" w:hAnsi="Times New Roman" w:cs="Times New Roman"/>
-          <w:color w:val="5B9BD5" w:themeColor="accent1"/>
-          <w:sz w:val="24"/>
-          <w:szCs w:val="24"/>
-        </w:rPr>
-        <w:t xml:space="preserve">System shall connect to database. </w:t>
-      </w:r>
-    </w:p>
-    <w:p>
-      <w:pPr>
-        <w:pStyle w:val="ListParagraph"/>
-        <w:numPr>
-          <w:ilvl w:val="0"/>
-          <w:numId w:val="1"/>
-        </w:numPr>
-        <w:rPr>
-          <w:rFonts w:ascii="Times New Roman" w:hAnsi="Times New Roman" w:cs="Times New Roman"/>
           <w:color w:val="ED7D31" w:themeColor="accent2"/>
           <w:sz w:val="24"/>
           <w:szCs w:val="24"/>
@@ -6696,7 +6580,6 @@
           <w:sz w:val="24"/>
           <w:szCs w:val="24"/>
         </w:rPr>
-        <w:lastRenderedPageBreak/>
         <w:t>URS-1</w:t>
       </w:r>
       <w:r>
@@ -6740,30 +6623,6 @@
         </w:numPr>
         <w:rPr>
           <w:rFonts w:ascii="Times New Roman" w:hAnsi="Times New Roman" w:cs="Times New Roman"/>
-          <w:color w:val="5B9BD5" w:themeColor="accent1"/>
-          <w:sz w:val="24"/>
-          <w:szCs w:val="24"/>
-        </w:rPr>
-      </w:pPr>
-      <w:r>
-        <w:rPr>
-          <w:rFonts w:ascii="Times New Roman" w:hAnsi="Times New Roman" w:cs="Times New Roman"/>
-          <w:color w:val="5B9BD5" w:themeColor="accent1"/>
-          <w:sz w:val="24"/>
-          <w:szCs w:val="24"/>
-        </w:rPr>
-        <w:t xml:space="preserve">System shall connect to database. </w:t>
-      </w:r>
-    </w:p>
-    <w:p>
-      <w:pPr>
-        <w:pStyle w:val="ListParagraph"/>
-        <w:numPr>
-          <w:ilvl w:val="0"/>
-          <w:numId w:val="1"/>
-        </w:numPr>
-        <w:rPr>
-          <w:rFonts w:ascii="Times New Roman" w:hAnsi="Times New Roman" w:cs="Times New Roman"/>
           <w:color w:val="ED7D31" w:themeColor="accent2"/>
           <w:sz w:val="24"/>
           <w:szCs w:val="24"/>
@@ -6776,6 +6635,7 @@
           <w:sz w:val="24"/>
           <w:szCs w:val="24"/>
         </w:rPr>
+        <w:lastRenderedPageBreak/>
         <w:t xml:space="preserve">System shall provide </w:t>
       </w:r>
       <w:r>
@@ -6881,49 +6741,130 @@
           <w:sz w:val="24"/>
           <w:szCs w:val="24"/>
         </w:rPr>
+        <w:t xml:space="preserve">System shall provide </w:t>
+      </w:r>
+      <w:r>
+        <w:rPr>
+          <w:rFonts w:ascii="Times New Roman" w:hAnsi="Times New Roman" w:cs="Times New Roman"/>
+          <w:sz w:val="24"/>
+          <w:szCs w:val="24"/>
+        </w:rPr>
+        <w:t>a task card</w:t>
+      </w:r>
+      <w:r>
+        <w:rPr>
+          <w:rFonts w:ascii="Times New Roman" w:hAnsi="Times New Roman" w:cs="Times New Roman"/>
+          <w:sz w:val="24"/>
+          <w:szCs w:val="24"/>
+        </w:rPr>
+        <w:t xml:space="preserve"> </w:t>
+      </w:r>
+      <w:r>
+        <w:rPr>
+          <w:rFonts w:ascii="Times New Roman" w:hAnsi="Times New Roman" w:cs="Times New Roman"/>
+          <w:sz w:val="24"/>
+          <w:szCs w:val="24"/>
+        </w:rPr>
+        <w:t xml:space="preserve">to </w:t>
+      </w:r>
+      <w:r>
+        <w:rPr>
+          <w:rFonts w:ascii="Times New Roman" w:hAnsi="Times New Roman" w:cs="Times New Roman"/>
+          <w:sz w:val="24"/>
+          <w:szCs w:val="24"/>
+        </w:rPr>
+        <w:t xml:space="preserve">drag and drop </w:t>
+      </w:r>
+      <w:r>
+        <w:rPr>
+          <w:rFonts w:ascii="Times New Roman" w:hAnsi="Times New Roman" w:cs="Times New Roman"/>
+          <w:sz w:val="24"/>
+          <w:szCs w:val="24"/>
+        </w:rPr>
+        <w:t xml:space="preserve">a task. </w:t>
+      </w:r>
+    </w:p>
+    <w:p>
+      <w:pPr>
+        <w:pStyle w:val="ListParagraph"/>
+        <w:numPr>
+          <w:ilvl w:val="0"/>
+          <w:numId w:val="1"/>
+        </w:numPr>
+        <w:rPr>
+          <w:rFonts w:ascii="Times New Roman" w:hAnsi="Times New Roman" w:cs="Times New Roman"/>
+          <w:sz w:val="24"/>
+          <w:szCs w:val="24"/>
+        </w:rPr>
+      </w:pPr>
+      <w:r>
+        <w:rPr>
+          <w:rFonts w:ascii="Times New Roman" w:hAnsi="Times New Roman" w:cs="Times New Roman"/>
+          <w:sz w:val="24"/>
+          <w:szCs w:val="24"/>
+        </w:rPr>
+        <w:t>System shall display the task in another card column</w:t>
+      </w:r>
+    </w:p>
+    <w:p>
+      <w:pPr>
+        <w:pStyle w:val="ListParagraph"/>
+        <w:numPr>
+          <w:ilvl w:val="0"/>
+          <w:numId w:val="1"/>
+        </w:numPr>
+        <w:rPr>
+          <w:rFonts w:ascii="Times New Roman" w:hAnsi="Times New Roman" w:cs="Times New Roman"/>
+          <w:sz w:val="24"/>
+          <w:szCs w:val="24"/>
+        </w:rPr>
+      </w:pPr>
+      <w:r>
+        <w:rPr>
+          <w:rFonts w:ascii="Times New Roman" w:hAnsi="Times New Roman" w:cs="Times New Roman"/>
+          <w:sz w:val="24"/>
+          <w:szCs w:val="24"/>
+        </w:rPr>
+        <w:t xml:space="preserve">System shall provide a forbidden mouse-cursor while </w:t>
+      </w:r>
+      <w:proofErr w:type="gramStart"/>
+      <w:r>
+        <w:rPr>
+          <w:rFonts w:ascii="Times New Roman" w:hAnsi="Times New Roman" w:cs="Times New Roman"/>
+          <w:sz w:val="24"/>
+          <w:szCs w:val="24"/>
+        </w:rPr>
+        <w:t>dragging .</w:t>
+      </w:r>
+      <w:proofErr w:type="gramEnd"/>
+    </w:p>
+    <w:p>
+      <w:pPr>
+        <w:pStyle w:val="ListParagraph"/>
+        <w:numPr>
+          <w:ilvl w:val="0"/>
+          <w:numId w:val="1"/>
+        </w:numPr>
+        <w:rPr>
+          <w:rFonts w:ascii="Times New Roman" w:hAnsi="Times New Roman" w:cs="Times New Roman"/>
+          <w:color w:val="BFBFBF" w:themeColor="background1" w:themeShade="BF"/>
+          <w:sz w:val="24"/>
+          <w:szCs w:val="24"/>
+        </w:rPr>
+      </w:pPr>
+      <w:r>
+        <w:rPr>
+          <w:rFonts w:ascii="Times New Roman" w:hAnsi="Times New Roman" w:cs="Times New Roman"/>
+          <w:color w:val="BFBFBF" w:themeColor="background1" w:themeShade="BF"/>
+          <w:sz w:val="24"/>
+          <w:szCs w:val="24"/>
+        </w:rPr>
         <w:t xml:space="preserve">System shall provide a </w:t>
       </w:r>
       <w:r>
         <w:rPr>
           <w:rFonts w:ascii="Times New Roman" w:hAnsi="Times New Roman" w:cs="Times New Roman"/>
-          <w:sz w:val="24"/>
-          <w:szCs w:val="24"/>
-        </w:rPr>
-        <w:t xml:space="preserve">move button </w:t>
-      </w:r>
-      <w:r>
-        <w:rPr>
-          <w:rFonts w:ascii="Times New Roman" w:hAnsi="Times New Roman" w:cs="Times New Roman"/>
-          <w:sz w:val="24"/>
-          <w:szCs w:val="24"/>
-        </w:rPr>
-        <w:t xml:space="preserve">to move a task. </w:t>
-      </w:r>
-    </w:p>
-    <w:p>
-      <w:pPr>
-        <w:pStyle w:val="ListParagraph"/>
-        <w:numPr>
-          <w:ilvl w:val="0"/>
-          <w:numId w:val="1"/>
-        </w:numPr>
-        <w:rPr>
-          <w:rFonts w:ascii="Times New Roman" w:hAnsi="Times New Roman" w:cs="Times New Roman"/>
-          <w:sz w:val="24"/>
-          <w:szCs w:val="24"/>
-        </w:rPr>
-      </w:pPr>
-      <w:r>
-        <w:rPr>
-          <w:rFonts w:ascii="Times New Roman" w:hAnsi="Times New Roman" w:cs="Times New Roman"/>
-          <w:sz w:val="24"/>
-          <w:szCs w:val="24"/>
-        </w:rPr>
-        <w:t xml:space="preserve">System shall provide a </w:t>
-      </w:r>
-      <w:r>
-        <w:rPr>
-          <w:rFonts w:ascii="Times New Roman" w:hAnsi="Times New Roman" w:cs="Times New Roman"/>
+          <w:color w:val="BFBFBF" w:themeColor="background1" w:themeShade="BF"/>
           <w:sz w:val="24"/>
           <w:szCs w:val="24"/>
         </w:rPr>
@@ -6932,6 +6873,7 @@
       <w:r>
         <w:rPr>
           <w:rFonts w:ascii="Times New Roman" w:hAnsi="Times New Roman" w:cs="Times New Roman"/>
+          <w:color w:val="BFBFBF" w:themeColor="background1" w:themeShade="BF"/>
           <w:sz w:val="24"/>
           <w:szCs w:val="24"/>
         </w:rPr>
@@ -6941,6 +6883,7 @@
       <w:r>
         <w:rPr>
           <w:rFonts w:ascii="Times New Roman" w:hAnsi="Times New Roman" w:cs="Times New Roman"/>
+          <w:color w:val="BFBFBF" w:themeColor="background1" w:themeShade="BF"/>
           <w:sz w:val="24"/>
           <w:szCs w:val="24"/>
         </w:rPr>
@@ -6949,6 +6892,7 @@
       <w:r>
         <w:rPr>
           <w:rFonts w:ascii="Times New Roman" w:hAnsi="Times New Roman" w:cs="Times New Roman"/>
+          <w:color w:val="BFBFBF" w:themeColor="background1" w:themeShade="BF"/>
           <w:sz w:val="24"/>
           <w:szCs w:val="24"/>
         </w:rPr>
@@ -6965,13 +6909,15 @@
         </w:numPr>
         <w:rPr>
           <w:rFonts w:ascii="Times New Roman" w:hAnsi="Times New Roman" w:cs="Times New Roman"/>
-          <w:sz w:val="24"/>
-          <w:szCs w:val="24"/>
-        </w:rPr>
-      </w:pPr>
-      <w:r>
-        <w:rPr>
-          <w:rFonts w:ascii="Times New Roman" w:hAnsi="Times New Roman" w:cs="Times New Roman"/>
+          <w:color w:val="BFBFBF" w:themeColor="background1" w:themeShade="BF"/>
+          <w:sz w:val="24"/>
+          <w:szCs w:val="24"/>
+        </w:rPr>
+      </w:pPr>
+      <w:r>
+        <w:rPr>
+          <w:rFonts w:ascii="Times New Roman" w:hAnsi="Times New Roman" w:cs="Times New Roman"/>
+          <w:color w:val="BFBFBF" w:themeColor="background1" w:themeShade="BF"/>
           <w:sz w:val="24"/>
           <w:szCs w:val="24"/>
         </w:rPr>
@@ -6987,13 +6933,15 @@
         </w:numPr>
         <w:rPr>
           <w:rFonts w:ascii="Times New Roman" w:hAnsi="Times New Roman" w:cs="Times New Roman"/>
-          <w:sz w:val="24"/>
-          <w:szCs w:val="24"/>
-        </w:rPr>
-      </w:pPr>
-      <w:r>
-        <w:rPr>
-          <w:rFonts w:ascii="Times New Roman" w:hAnsi="Times New Roman" w:cs="Times New Roman"/>
+          <w:color w:val="BFBFBF" w:themeColor="background1" w:themeShade="BF"/>
+          <w:sz w:val="24"/>
+          <w:szCs w:val="24"/>
+        </w:rPr>
+      </w:pPr>
+      <w:r>
+        <w:rPr>
+          <w:rFonts w:ascii="Times New Roman" w:hAnsi="Times New Roman" w:cs="Times New Roman"/>
+          <w:color w:val="BFBFBF" w:themeColor="background1" w:themeShade="BF"/>
           <w:sz w:val="24"/>
           <w:szCs w:val="24"/>
         </w:rPr>
@@ -7002,6 +6950,7 @@
       <w:r>
         <w:rPr>
           <w:rFonts w:ascii="Times New Roman" w:hAnsi="Times New Roman" w:cs="Times New Roman"/>
+          <w:color w:val="BFBFBF" w:themeColor="background1" w:themeShade="BF"/>
           <w:sz w:val="24"/>
           <w:szCs w:val="24"/>
         </w:rPr>
@@ -7010,6 +6959,7 @@
       <w:r>
         <w:rPr>
           <w:rFonts w:ascii="Times New Roman" w:hAnsi="Times New Roman" w:cs="Times New Roman"/>
+          <w:color w:val="BFBFBF" w:themeColor="background1" w:themeShade="BF"/>
           <w:sz w:val="24"/>
           <w:szCs w:val="24"/>
         </w:rPr>
@@ -7018,6 +6968,7 @@
       <w:r>
         <w:rPr>
           <w:rFonts w:ascii="Times New Roman" w:hAnsi="Times New Roman" w:cs="Times New Roman"/>
+          <w:color w:val="BFBFBF" w:themeColor="background1" w:themeShade="BF"/>
           <w:sz w:val="24"/>
           <w:szCs w:val="24"/>
         </w:rPr>
@@ -7027,6 +6978,7 @@
       <w:r>
         <w:rPr>
           <w:rFonts w:ascii="Times New Roman" w:hAnsi="Times New Roman" w:cs="Times New Roman"/>
+          <w:color w:val="BFBFBF" w:themeColor="background1" w:themeShade="BF"/>
           <w:sz w:val="24"/>
           <w:szCs w:val="24"/>
         </w:rPr>
@@ -7036,6 +6988,7 @@
       <w:r>
         <w:rPr>
           <w:rFonts w:ascii="Times New Roman" w:hAnsi="Times New Roman" w:cs="Times New Roman"/>
+          <w:color w:val="BFBFBF" w:themeColor="background1" w:themeShade="BF"/>
           <w:sz w:val="24"/>
           <w:szCs w:val="24"/>
         </w:rPr>
@@ -7044,6 +6997,7 @@
       <w:r>
         <w:rPr>
           <w:rFonts w:ascii="Times New Roman" w:hAnsi="Times New Roman" w:cs="Times New Roman"/>
+          <w:color w:val="BFBFBF" w:themeColor="background1" w:themeShade="BF"/>
           <w:sz w:val="24"/>
           <w:szCs w:val="24"/>
         </w:rPr>
@@ -10110,8 +10064,19 @@
           <w:szCs w:val="24"/>
         </w:rPr>
         <w:tab/>
+      </w:r>
+      <w:bookmarkStart w:id="0" w:name="_GoBack"/>
+      <w:r>
+        <w:rPr>
+          <w:rFonts w:ascii="Times New Roman" w:hAnsi="Times New Roman" w:cs="Times New Roman"/>
+          <w:b/>
+          <w:bCs/>
+          <w:sz w:val="24"/>
+          <w:szCs w:val="24"/>
+        </w:rPr>
         <w:t>Student can receive comment notification message by Email.</w:t>
       </w:r>
+      <w:bookmarkEnd w:id="0"/>
     </w:p>
     <w:p>
       <w:pPr>

</xml_diff>

<commit_message>
Edit SRS , add usecase description
</commit_message>
<xml_diff>
--- a/[draft] srs combine.docx
+++ b/[draft] srs combine.docx
@@ -7191,29 +7191,73 @@
           <w:sz w:val="24"/>
           <w:szCs w:val="24"/>
         </w:rPr>
-        <w:t>Students can reply a comment of Mentor and Supervisor.</w:t>
-      </w:r>
-    </w:p>
-    <w:p>
-      <w:pPr>
-        <w:pStyle w:val="ListParagraph"/>
-        <w:numPr>
-          <w:ilvl w:val="0"/>
-          <w:numId w:val="1"/>
-        </w:numPr>
-        <w:rPr>
-          <w:rFonts w:ascii="Times New Roman" w:hAnsi="Times New Roman" w:cs="Times New Roman"/>
-          <w:sz w:val="24"/>
-          <w:szCs w:val="24"/>
-        </w:rPr>
-      </w:pPr>
-      <w:r>
-        <w:rPr>
-          <w:rFonts w:ascii="Times New Roman" w:hAnsi="Times New Roman" w:cs="Times New Roman"/>
-          <w:sz w:val="24"/>
-          <w:szCs w:val="24"/>
-        </w:rPr>
-        <w:t>System shall provide a reply button for replying comments of mentor and supervisor.</w:t>
+        <w:t xml:space="preserve">Students can </w:t>
+      </w:r>
+      <w:r>
+        <w:rPr>
+          <w:rFonts w:ascii="Times New Roman" w:hAnsi="Times New Roman" w:cs="Times New Roman"/>
+          <w:b/>
+          <w:bCs/>
+          <w:sz w:val="24"/>
+          <w:szCs w:val="24"/>
+        </w:rPr>
+        <w:t>add</w:t>
+      </w:r>
+      <w:r>
+        <w:rPr>
+          <w:rFonts w:ascii="Times New Roman" w:hAnsi="Times New Roman" w:cs="Times New Roman"/>
+          <w:b/>
+          <w:bCs/>
+          <w:sz w:val="24"/>
+          <w:szCs w:val="24"/>
+        </w:rPr>
+        <w:t xml:space="preserve"> a comment.</w:t>
+      </w:r>
+    </w:p>
+    <w:p>
+      <w:pPr>
+        <w:pStyle w:val="ListParagraph"/>
+        <w:numPr>
+          <w:ilvl w:val="0"/>
+          <w:numId w:val="1"/>
+        </w:numPr>
+        <w:rPr>
+          <w:rFonts w:ascii="Times New Roman" w:hAnsi="Times New Roman" w:cs="Times New Roman"/>
+          <w:sz w:val="24"/>
+          <w:szCs w:val="24"/>
+        </w:rPr>
+      </w:pPr>
+      <w:r>
+        <w:rPr>
+          <w:rFonts w:ascii="Times New Roman" w:hAnsi="Times New Roman" w:cs="Times New Roman"/>
+          <w:sz w:val="24"/>
+          <w:szCs w:val="24"/>
+        </w:rPr>
+        <w:t>System shall provide a add comment</w:t>
+      </w:r>
+      <w:r>
+        <w:rPr>
+          <w:rFonts w:ascii="Times New Roman" w:hAnsi="Times New Roman" w:cs="Times New Roman"/>
+          <w:sz w:val="24"/>
+          <w:szCs w:val="24"/>
+        </w:rPr>
+        <w:t xml:space="preserve"> button for </w:t>
+      </w:r>
+      <w:r>
+        <w:rPr>
+          <w:rFonts w:ascii="Times New Roman" w:hAnsi="Times New Roman" w:cs="Times New Roman"/>
+          <w:sz w:val="24"/>
+          <w:szCs w:val="24"/>
+        </w:rPr>
+        <w:t>adding</w:t>
+      </w:r>
+      <w:r>
+        <w:rPr>
+          <w:rFonts w:ascii="Times New Roman" w:hAnsi="Times New Roman" w:cs="Times New Roman"/>
+          <w:sz w:val="24"/>
+          <w:szCs w:val="24"/>
+        </w:rPr>
+        <w:t xml:space="preserve"> comments of mentor and supervisor.</w:t>
       </w:r>
     </w:p>
     <w:p>
@@ -9695,115 +9739,241 @@
           <w:szCs w:val="24"/>
         </w:rPr>
         <w:tab/>
-        <w:t>Users can generate a printable weekly report file.</w:t>
-      </w:r>
-    </w:p>
-    <w:p>
-      <w:pPr>
-        <w:pStyle w:val="ListParagraph"/>
-        <w:numPr>
-          <w:ilvl w:val="0"/>
-          <w:numId w:val="1"/>
-        </w:numPr>
-        <w:rPr>
-          <w:rFonts w:ascii="Times New Roman" w:hAnsi="Times New Roman" w:cs="Times New Roman"/>
-          <w:sz w:val="24"/>
-          <w:szCs w:val="24"/>
-        </w:rPr>
-      </w:pPr>
-      <w:r>
-        <w:rPr>
-          <w:rFonts w:ascii="Times New Roman" w:hAnsi="Times New Roman" w:cs="Times New Roman"/>
-          <w:color w:val="5B9BD5" w:themeColor="accent1"/>
-          <w:sz w:val="24"/>
-          <w:szCs w:val="24"/>
-        </w:rPr>
-        <w:t xml:space="preserve">System shall connect to database. </w:t>
-      </w:r>
-    </w:p>
-    <w:p>
-      <w:pPr>
-        <w:pStyle w:val="ListParagraph"/>
-        <w:numPr>
-          <w:ilvl w:val="0"/>
-          <w:numId w:val="1"/>
-        </w:numPr>
-        <w:rPr>
-          <w:rFonts w:ascii="Times New Roman" w:hAnsi="Times New Roman" w:cs="Times New Roman"/>
-          <w:sz w:val="24"/>
-          <w:szCs w:val="24"/>
-        </w:rPr>
-      </w:pPr>
-      <w:r>
-        <w:rPr>
-          <w:rFonts w:ascii="Times New Roman" w:hAnsi="Times New Roman" w:cs="Times New Roman"/>
-          <w:sz w:val="24"/>
-          <w:szCs w:val="24"/>
-        </w:rPr>
-        <w:t>System shall convert html weekly report to pdf report.</w:t>
-      </w:r>
-    </w:p>
-    <w:p>
-      <w:pPr>
-        <w:pStyle w:val="ListParagraph"/>
-        <w:numPr>
-          <w:ilvl w:val="0"/>
-          <w:numId w:val="1"/>
-        </w:numPr>
-        <w:rPr>
-          <w:rFonts w:ascii="Times New Roman" w:hAnsi="Times New Roman" w:cs="Times New Roman"/>
-          <w:sz w:val="24"/>
-          <w:szCs w:val="24"/>
-        </w:rPr>
-      </w:pPr>
-      <w:r>
-        <w:rPr>
-          <w:rFonts w:ascii="Times New Roman" w:hAnsi="Times New Roman" w:cs="Times New Roman"/>
-          <w:sz w:val="24"/>
-          <w:szCs w:val="24"/>
-        </w:rPr>
-        <w:t>System shall display printable weekly report.</w:t>
-      </w:r>
-    </w:p>
-    <w:p>
-      <w:pPr>
-        <w:pStyle w:val="ListParagraph"/>
-        <w:numPr>
-          <w:ilvl w:val="0"/>
-          <w:numId w:val="1"/>
-        </w:numPr>
-        <w:rPr>
-          <w:rFonts w:ascii="Times New Roman" w:hAnsi="Times New Roman" w:cs="Times New Roman"/>
-          <w:sz w:val="24"/>
-          <w:szCs w:val="24"/>
-        </w:rPr>
-      </w:pPr>
-      <w:r>
-        <w:rPr>
-          <w:rFonts w:ascii="Times New Roman" w:hAnsi="Times New Roman" w:cs="Times New Roman"/>
-          <w:sz w:val="24"/>
-          <w:szCs w:val="24"/>
-        </w:rPr>
-        <w:t>System shall provide a download button to download a pdf report.</w:t>
-      </w:r>
-    </w:p>
-    <w:p>
-      <w:pPr>
-        <w:pStyle w:val="ListParagraph"/>
-        <w:spacing w:after="200" w:line="276" w:lineRule="auto"/>
-        <w:jc w:val="both"/>
-        <w:rPr>
-          <w:rFonts w:ascii="Times New Roman" w:hAnsi="Times New Roman" w:cs="Times New Roman"/>
-          <w:sz w:val="24"/>
-          <w:szCs w:val="24"/>
-        </w:rPr>
-      </w:pPr>
-    </w:p>
-    <w:p>
-      <w:pPr>
-        <w:pStyle w:val="ListParagraph"/>
-        <w:spacing w:after="200" w:line="276" w:lineRule="auto"/>
-        <w:jc w:val="both"/>
+        <w:t xml:space="preserve">Users can generate a </w:t>
+      </w:r>
+      <w:r>
+        <w:rPr>
+          <w:rFonts w:ascii="Times New Roman" w:hAnsi="Times New Roman" w:cs="Times New Roman"/>
+          <w:b/>
+          <w:bCs/>
+          <w:sz w:val="24"/>
+          <w:szCs w:val="24"/>
+        </w:rPr>
+        <w:t>pdf</w:t>
+      </w:r>
+      <w:r>
+        <w:rPr>
+          <w:rFonts w:ascii="Times New Roman" w:hAnsi="Times New Roman" w:cs="Times New Roman"/>
+          <w:b/>
+          <w:bCs/>
+          <w:sz w:val="24"/>
+          <w:szCs w:val="24"/>
+        </w:rPr>
+        <w:t xml:space="preserve"> </w:t>
+      </w:r>
+      <w:r>
+        <w:rPr>
+          <w:rFonts w:ascii="Times New Roman" w:hAnsi="Times New Roman" w:cs="Times New Roman"/>
+          <w:b/>
+          <w:bCs/>
+          <w:sz w:val="24"/>
+          <w:szCs w:val="24"/>
+        </w:rPr>
+        <w:t xml:space="preserve">file of </w:t>
+      </w:r>
+      <w:r>
+        <w:rPr>
+          <w:rFonts w:ascii="Times New Roman" w:hAnsi="Times New Roman" w:cs="Times New Roman"/>
+          <w:b/>
+          <w:bCs/>
+          <w:sz w:val="24"/>
+          <w:szCs w:val="24"/>
+        </w:rPr>
+        <w:t>weekly report.</w:t>
+      </w:r>
+    </w:p>
+    <w:p>
+      <w:pPr>
+        <w:pStyle w:val="ListParagraph"/>
+        <w:numPr>
+          <w:ilvl w:val="0"/>
+          <w:numId w:val="1"/>
+        </w:numPr>
+        <w:rPr>
+          <w:rFonts w:ascii="Times New Roman" w:hAnsi="Times New Roman" w:cs="Times New Roman"/>
+          <w:sz w:val="24"/>
+          <w:szCs w:val="24"/>
+        </w:rPr>
+      </w:pPr>
+      <w:r>
+        <w:rPr>
+          <w:rFonts w:ascii="Times New Roman" w:hAnsi="Times New Roman" w:cs="Times New Roman"/>
+          <w:sz w:val="24"/>
+          <w:szCs w:val="24"/>
+        </w:rPr>
+        <w:t xml:space="preserve">System shall convert html weekly report to pdf </w:t>
+      </w:r>
+      <w:bookmarkStart w:id="0" w:name="_GoBack"/>
+      <w:r>
+        <w:rPr>
+          <w:rFonts w:ascii="Times New Roman" w:hAnsi="Times New Roman" w:cs="Times New Roman"/>
+          <w:sz w:val="24"/>
+          <w:szCs w:val="24"/>
+        </w:rPr>
+        <w:t>report</w:t>
+      </w:r>
+      <w:bookmarkEnd w:id="0"/>
+      <w:r>
+        <w:rPr>
+          <w:rFonts w:ascii="Times New Roman" w:hAnsi="Times New Roman" w:cs="Times New Roman"/>
+          <w:sz w:val="24"/>
+          <w:szCs w:val="24"/>
+        </w:rPr>
+        <w:t>.</w:t>
+      </w:r>
+    </w:p>
+    <w:p>
+      <w:pPr>
+        <w:pStyle w:val="ListParagraph"/>
+        <w:numPr>
+          <w:ilvl w:val="0"/>
+          <w:numId w:val="1"/>
+        </w:numPr>
+        <w:rPr>
+          <w:rFonts w:ascii="Times New Roman" w:hAnsi="Times New Roman" w:cs="Times New Roman"/>
+          <w:sz w:val="24"/>
+          <w:szCs w:val="24"/>
+        </w:rPr>
+      </w:pPr>
+      <w:r>
+        <w:rPr>
+          <w:rFonts w:ascii="Times New Roman" w:hAnsi="Times New Roman" w:cs="Times New Roman"/>
+          <w:sz w:val="24"/>
+          <w:szCs w:val="24"/>
+        </w:rPr>
+        <w:t xml:space="preserve">System shall display </w:t>
+      </w:r>
+      <w:r>
+        <w:rPr>
+          <w:rFonts w:ascii="Times New Roman" w:hAnsi="Times New Roman" w:cs="Times New Roman"/>
+          <w:sz w:val="24"/>
+          <w:szCs w:val="24"/>
+        </w:rPr>
+        <w:t>a pdf file of</w:t>
+      </w:r>
+      <w:r>
+        <w:rPr>
+          <w:rFonts w:ascii="Times New Roman" w:hAnsi="Times New Roman" w:cs="Times New Roman"/>
+          <w:sz w:val="24"/>
+          <w:szCs w:val="24"/>
+        </w:rPr>
+        <w:t xml:space="preserve"> weekly report.</w:t>
+      </w:r>
+    </w:p>
+    <w:p>
+      <w:pPr>
+        <w:pStyle w:val="ListParagraph"/>
+        <w:numPr>
+          <w:ilvl w:val="0"/>
+          <w:numId w:val="1"/>
+        </w:numPr>
+        <w:rPr>
+          <w:rFonts w:ascii="Times New Roman" w:hAnsi="Times New Roman" w:cs="Times New Roman"/>
+          <w:sz w:val="24"/>
+          <w:szCs w:val="24"/>
+        </w:rPr>
+      </w:pPr>
+      <w:r>
+        <w:rPr>
+          <w:rFonts w:ascii="Times New Roman" w:hAnsi="Times New Roman" w:cs="Times New Roman"/>
+          <w:sz w:val="24"/>
+          <w:szCs w:val="24"/>
+        </w:rPr>
+        <w:t>System shall provide a download button to download a pdf</w:t>
+      </w:r>
+      <w:r>
+        <w:rPr>
+          <w:rFonts w:ascii="Times New Roman" w:hAnsi="Times New Roman" w:cs="Times New Roman"/>
+          <w:sz w:val="24"/>
+          <w:szCs w:val="24"/>
+        </w:rPr>
+        <w:t xml:space="preserve"> file</w:t>
+      </w:r>
+      <w:r>
+        <w:rPr>
+          <w:rFonts w:ascii="Times New Roman" w:hAnsi="Times New Roman" w:cs="Times New Roman"/>
+          <w:sz w:val="24"/>
+          <w:szCs w:val="24"/>
+        </w:rPr>
+        <w:t>.</w:t>
+      </w:r>
+    </w:p>
+    <w:p>
+      <w:pPr>
+        <w:pStyle w:val="ListParagraph"/>
+        <w:numPr>
+          <w:ilvl w:val="0"/>
+          <w:numId w:val="1"/>
+        </w:numPr>
+        <w:rPr>
+          <w:rFonts w:ascii="Times New Roman" w:hAnsi="Times New Roman" w:cs="Times New Roman"/>
+          <w:sz w:val="24"/>
+          <w:szCs w:val="24"/>
+        </w:rPr>
+      </w:pPr>
+      <w:r>
+        <w:rPr>
+          <w:rFonts w:ascii="Times New Roman" w:hAnsi="Times New Roman" w:cs="Times New Roman"/>
+          <w:sz w:val="24"/>
+          <w:szCs w:val="24"/>
+        </w:rPr>
+        <w:t>System shall provide</w:t>
+      </w:r>
+      <w:r>
+        <w:rPr>
+          <w:rFonts w:ascii="Times New Roman" w:hAnsi="Times New Roman" w:cs="Times New Roman"/>
+          <w:sz w:val="24"/>
+          <w:szCs w:val="24"/>
+        </w:rPr>
+        <w:t xml:space="preserve"> a close button.</w:t>
+      </w:r>
+    </w:p>
+    <w:p>
+      <w:pPr>
+        <w:pStyle w:val="ListParagraph"/>
+        <w:numPr>
+          <w:ilvl w:val="0"/>
+          <w:numId w:val="1"/>
+        </w:numPr>
+        <w:rPr>
+          <w:rFonts w:ascii="Times New Roman" w:hAnsi="Times New Roman" w:cs="Times New Roman"/>
+          <w:color w:val="A6A6A6" w:themeColor="background1" w:themeShade="A6"/>
+          <w:sz w:val="24"/>
+          <w:szCs w:val="24"/>
+        </w:rPr>
+      </w:pPr>
+      <w:r>
+        <w:rPr>
+          <w:rFonts w:ascii="Times New Roman" w:hAnsi="Times New Roman" w:cs="Times New Roman"/>
+          <w:color w:val="A6A6A6" w:themeColor="background1" w:themeShade="A6"/>
+          <w:sz w:val="24"/>
+          <w:szCs w:val="24"/>
+        </w:rPr>
+        <w:t xml:space="preserve">System shall provide a </w:t>
+      </w:r>
+      <w:r>
+        <w:rPr>
+          <w:rFonts w:ascii="Times New Roman" w:hAnsi="Times New Roman" w:cs="Times New Roman"/>
+          <w:color w:val="A6A6A6" w:themeColor="background1" w:themeShade="A6"/>
+          <w:sz w:val="24"/>
+          <w:szCs w:val="24"/>
+        </w:rPr>
+        <w:t>print button.</w:t>
+      </w:r>
+    </w:p>
+    <w:p>
+      <w:pPr>
+        <w:rPr>
+          <w:rFonts w:ascii="Times New Roman" w:hAnsi="Times New Roman" w:cs="Times New Roman"/>
+          <w:b/>
+          <w:bCs/>
+          <w:sz w:val="24"/>
+          <w:szCs w:val="24"/>
+        </w:rPr>
+      </w:pPr>
+    </w:p>
+    <w:p>
+      <w:pPr>
         <w:rPr>
           <w:rFonts w:ascii="Times New Roman" w:hAnsi="Times New Roman" w:cs="Times New Roman"/>
           <w:b/>
@@ -9831,95 +10001,76 @@
           <w:szCs w:val="24"/>
         </w:rPr>
         <w:tab/>
-        <w:t>Student can receive comment notification message on Web application.</w:t>
-      </w:r>
-    </w:p>
-    <w:p>
-      <w:pPr>
-        <w:pStyle w:val="ListParagraph"/>
-        <w:spacing w:after="200" w:line="276" w:lineRule="auto"/>
-        <w:jc w:val="both"/>
-        <w:rPr>
-          <w:rFonts w:ascii="Times New Roman" w:hAnsi="Times New Roman" w:cs="Times New Roman"/>
-          <w:sz w:val="24"/>
-          <w:szCs w:val="24"/>
-        </w:rPr>
-      </w:pPr>
-    </w:p>
-    <w:p>
-      <w:pPr>
-        <w:pStyle w:val="ListParagraph"/>
-        <w:numPr>
-          <w:ilvl w:val="0"/>
-          <w:numId w:val="1"/>
-        </w:numPr>
-        <w:rPr>
-          <w:rFonts w:ascii="Times New Roman" w:hAnsi="Times New Roman" w:cs="Times New Roman"/>
-          <w:sz w:val="24"/>
-          <w:szCs w:val="24"/>
-        </w:rPr>
-      </w:pPr>
-      <w:r>
-        <w:rPr>
-          <w:rFonts w:ascii="Times New Roman" w:hAnsi="Times New Roman" w:cs="Times New Roman"/>
-          <w:sz w:val="24"/>
-          <w:szCs w:val="24"/>
-        </w:rPr>
-        <w:t>System shall detect comments of mentor and supervisor.</w:t>
-      </w:r>
-    </w:p>
-    <w:p>
-      <w:pPr>
-        <w:pStyle w:val="ListParagraph"/>
-        <w:numPr>
-          <w:ilvl w:val="0"/>
-          <w:numId w:val="1"/>
-        </w:numPr>
-        <w:rPr>
-          <w:rFonts w:ascii="Times New Roman" w:hAnsi="Times New Roman" w:cs="Times New Roman"/>
-          <w:sz w:val="24"/>
-          <w:szCs w:val="24"/>
-        </w:rPr>
-      </w:pPr>
-      <w:r>
-        <w:rPr>
-          <w:rFonts w:ascii="Times New Roman" w:hAnsi="Times New Roman" w:cs="Times New Roman"/>
-          <w:sz w:val="24"/>
-          <w:szCs w:val="24"/>
-        </w:rPr>
-        <w:t>System shall arrange comments based on time-stamp.</w:t>
-      </w:r>
-    </w:p>
-    <w:p>
-      <w:pPr>
-        <w:pStyle w:val="ListParagraph"/>
-        <w:numPr>
-          <w:ilvl w:val="0"/>
-          <w:numId w:val="1"/>
-        </w:numPr>
-        <w:rPr>
-          <w:rFonts w:ascii="Times New Roman" w:hAnsi="Times New Roman" w:cs="Times New Roman"/>
-          <w:sz w:val="24"/>
-          <w:szCs w:val="24"/>
-        </w:rPr>
-      </w:pPr>
-      <w:r>
-        <w:rPr>
-          <w:rFonts w:ascii="Times New Roman" w:hAnsi="Times New Roman" w:cs="Times New Roman"/>
-          <w:sz w:val="24"/>
-          <w:szCs w:val="24"/>
-        </w:rPr>
-        <w:t>System shall provide UI on the right to display comment activities of mentor and supervisor from the earliest to the latest comment.</w:t>
-      </w:r>
-    </w:p>
-    <w:p>
-      <w:pPr>
-        <w:rPr>
-          <w:rFonts w:ascii="Times New Roman" w:hAnsi="Times New Roman" w:cs="Times New Roman"/>
-          <w:sz w:val="24"/>
-          <w:szCs w:val="24"/>
-        </w:rPr>
-      </w:pPr>
+        <w:t>Users can download a pdf file of weekly report.</w:t>
+      </w:r>
+    </w:p>
+    <w:p>
+      <w:pPr>
+        <w:pStyle w:val="ListParagraph"/>
+        <w:numPr>
+          <w:ilvl w:val="0"/>
+          <w:numId w:val="1"/>
+        </w:numPr>
+        <w:rPr>
+          <w:rFonts w:ascii="Times New Roman" w:hAnsi="Times New Roman" w:cs="Times New Roman"/>
+          <w:sz w:val="24"/>
+          <w:szCs w:val="24"/>
+        </w:rPr>
+      </w:pPr>
+      <w:r>
+        <w:rPr>
+          <w:rFonts w:ascii="Times New Roman" w:hAnsi="Times New Roman" w:cs="Times New Roman"/>
+          <w:sz w:val="24"/>
+          <w:szCs w:val="24"/>
+        </w:rPr>
+        <w:t>System shall provide</w:t>
+      </w:r>
+      <w:r>
+        <w:rPr>
+          <w:rFonts w:ascii="Times New Roman" w:hAnsi="Times New Roman" w:cs="Times New Roman"/>
+          <w:sz w:val="24"/>
+          <w:szCs w:val="24"/>
+        </w:rPr>
+        <w:t xml:space="preserve"> a download button.</w:t>
+      </w:r>
+    </w:p>
+    <w:p>
+      <w:pPr>
+        <w:pStyle w:val="ListParagraph"/>
+        <w:numPr>
+          <w:ilvl w:val="0"/>
+          <w:numId w:val="1"/>
+        </w:numPr>
+        <w:rPr>
+          <w:rFonts w:ascii="Times New Roman" w:hAnsi="Times New Roman" w:cs="Times New Roman"/>
+          <w:sz w:val="24"/>
+          <w:szCs w:val="24"/>
+        </w:rPr>
+      </w:pPr>
+      <w:r>
+        <w:rPr>
+          <w:rFonts w:ascii="Times New Roman" w:hAnsi="Times New Roman" w:cs="Times New Roman"/>
+          <w:sz w:val="24"/>
+          <w:szCs w:val="24"/>
+        </w:rPr>
+        <w:t xml:space="preserve">System shall download a file to </w:t>
+      </w:r>
+      <w:r>
+        <w:rPr>
+          <w:rFonts w:ascii="Times New Roman" w:hAnsi="Times New Roman" w:cs="Times New Roman"/>
+          <w:sz w:val="24"/>
+          <w:szCs w:val="24"/>
+        </w:rPr>
+        <w:t xml:space="preserve">a </w:t>
+      </w:r>
+      <w:r>
+        <w:rPr>
+          <w:rFonts w:ascii="Times New Roman" w:hAnsi="Times New Roman" w:cs="Times New Roman"/>
+          <w:sz w:val="24"/>
+          <w:szCs w:val="24"/>
+        </w:rPr>
+        <w:t>local computer.</w:t>
+      </w:r>
     </w:p>
     <w:p>
       <w:pPr>
@@ -9932,15 +10083,231 @@
           <w:szCs w:val="24"/>
         </w:rPr>
       </w:pPr>
-      <w:r>
-        <w:rPr>
-          <w:rFonts w:ascii="Times New Roman" w:hAnsi="Times New Roman" w:cs="Times New Roman"/>
-          <w:b/>
-          <w:bCs/>
-          <w:sz w:val="24"/>
-          <w:szCs w:val="24"/>
-        </w:rPr>
-        <w:t>URS-30:</w:t>
+    </w:p>
+    <w:p>
+      <w:pPr>
+        <w:pStyle w:val="ListParagraph"/>
+        <w:spacing w:after="200" w:line="276" w:lineRule="auto"/>
+        <w:jc w:val="both"/>
+        <w:rPr>
+          <w:rFonts w:ascii="Times New Roman" w:hAnsi="Times New Roman" w:cs="Times New Roman"/>
+          <w:sz w:val="24"/>
+          <w:szCs w:val="24"/>
+        </w:rPr>
+      </w:pPr>
+    </w:p>
+    <w:p>
+      <w:pPr>
+        <w:pStyle w:val="ListParagraph"/>
+        <w:spacing w:after="200" w:line="276" w:lineRule="auto"/>
+        <w:jc w:val="both"/>
+        <w:rPr>
+          <w:rFonts w:ascii="Times New Roman" w:hAnsi="Times New Roman" w:cs="Times New Roman"/>
+          <w:b/>
+          <w:bCs/>
+          <w:sz w:val="24"/>
+          <w:szCs w:val="24"/>
+        </w:rPr>
+      </w:pPr>
+      <w:r>
+        <w:rPr>
+          <w:rFonts w:ascii="Times New Roman" w:hAnsi="Times New Roman" w:cs="Times New Roman"/>
+          <w:b/>
+          <w:bCs/>
+          <w:sz w:val="24"/>
+          <w:szCs w:val="24"/>
+        </w:rPr>
+        <w:t>URS-30</w:t>
+      </w:r>
+      <w:r>
+        <w:rPr>
+          <w:rFonts w:ascii="Times New Roman" w:hAnsi="Times New Roman" w:cs="Times New Roman"/>
+          <w:b/>
+          <w:bCs/>
+          <w:sz w:val="24"/>
+          <w:szCs w:val="24"/>
+        </w:rPr>
+        <w:t>:</w:t>
+      </w:r>
+      <w:r>
+        <w:rPr>
+          <w:rFonts w:ascii="Times New Roman" w:hAnsi="Times New Roman" w:cs="Times New Roman"/>
+          <w:b/>
+          <w:bCs/>
+          <w:sz w:val="24"/>
+          <w:szCs w:val="24"/>
+        </w:rPr>
+        <w:tab/>
+        <w:t>Student can receive comment notification message on Web application.</w:t>
+      </w:r>
+    </w:p>
+    <w:p>
+      <w:pPr>
+        <w:pStyle w:val="ListParagraph"/>
+        <w:spacing w:after="200" w:line="276" w:lineRule="auto"/>
+        <w:jc w:val="both"/>
+        <w:rPr>
+          <w:rFonts w:ascii="Times New Roman" w:hAnsi="Times New Roman" w:cs="Times New Roman"/>
+          <w:sz w:val="24"/>
+          <w:szCs w:val="24"/>
+        </w:rPr>
+      </w:pPr>
+    </w:p>
+    <w:p>
+      <w:pPr>
+        <w:pStyle w:val="ListParagraph"/>
+        <w:numPr>
+          <w:ilvl w:val="0"/>
+          <w:numId w:val="1"/>
+        </w:numPr>
+        <w:rPr>
+          <w:rFonts w:ascii="Times New Roman" w:hAnsi="Times New Roman" w:cs="Times New Roman"/>
+          <w:sz w:val="24"/>
+          <w:szCs w:val="24"/>
+        </w:rPr>
+      </w:pPr>
+      <w:r>
+        <w:rPr>
+          <w:rFonts w:ascii="Times New Roman" w:hAnsi="Times New Roman" w:cs="Times New Roman"/>
+          <w:sz w:val="24"/>
+          <w:szCs w:val="24"/>
+        </w:rPr>
+        <w:t>System shall detect comments of mentor and supervisor.</w:t>
+      </w:r>
+    </w:p>
+    <w:p>
+      <w:pPr>
+        <w:pStyle w:val="ListParagraph"/>
+        <w:numPr>
+          <w:ilvl w:val="0"/>
+          <w:numId w:val="1"/>
+        </w:numPr>
+        <w:rPr>
+          <w:rFonts w:ascii="Times New Roman" w:hAnsi="Times New Roman" w:cs="Times New Roman"/>
+          <w:sz w:val="24"/>
+          <w:szCs w:val="24"/>
+        </w:rPr>
+      </w:pPr>
+      <w:r>
+        <w:rPr>
+          <w:rFonts w:ascii="Times New Roman" w:hAnsi="Times New Roman" w:cs="Times New Roman"/>
+          <w:sz w:val="24"/>
+          <w:szCs w:val="24"/>
+        </w:rPr>
+        <w:t>System shall arrange comments based on time-stamp.</w:t>
+      </w:r>
+    </w:p>
+    <w:p>
+      <w:pPr>
+        <w:pStyle w:val="ListParagraph"/>
+        <w:numPr>
+          <w:ilvl w:val="0"/>
+          <w:numId w:val="1"/>
+        </w:numPr>
+        <w:rPr>
+          <w:rFonts w:ascii="Times New Roman" w:hAnsi="Times New Roman" w:cs="Times New Roman"/>
+          <w:sz w:val="24"/>
+          <w:szCs w:val="24"/>
+        </w:rPr>
+      </w:pPr>
+      <w:r>
+        <w:rPr>
+          <w:rFonts w:ascii="Times New Roman" w:hAnsi="Times New Roman" w:cs="Times New Roman"/>
+          <w:sz w:val="24"/>
+          <w:szCs w:val="24"/>
+        </w:rPr>
+        <w:t xml:space="preserve">System shall </w:t>
+      </w:r>
+      <w:r>
+        <w:rPr>
+          <w:rFonts w:ascii="Times New Roman" w:hAnsi="Times New Roman" w:cs="Times New Roman"/>
+          <w:sz w:val="24"/>
+          <w:szCs w:val="24"/>
+        </w:rPr>
+        <w:t xml:space="preserve">display comment activities </w:t>
+      </w:r>
+      <w:r>
+        <w:rPr>
+          <w:rFonts w:ascii="Times New Roman" w:hAnsi="Times New Roman" w:cs="Times New Roman"/>
+          <w:sz w:val="24"/>
+          <w:szCs w:val="24"/>
+        </w:rPr>
+        <w:t>from the earliest to the latest comment</w:t>
+      </w:r>
+      <w:r>
+        <w:rPr>
+          <w:rFonts w:ascii="Times New Roman" w:hAnsi="Times New Roman" w:cs="Times New Roman"/>
+          <w:sz w:val="24"/>
+          <w:szCs w:val="24"/>
+        </w:rPr>
+        <w:t xml:space="preserve"> in activities box</w:t>
+      </w:r>
+      <w:r>
+        <w:rPr>
+          <w:rFonts w:ascii="Times New Roman" w:hAnsi="Times New Roman" w:cs="Times New Roman"/>
+          <w:sz w:val="24"/>
+          <w:szCs w:val="24"/>
+        </w:rPr>
+        <w:t xml:space="preserve"> (in dashboard)</w:t>
+      </w:r>
+      <w:r>
+        <w:rPr>
+          <w:rFonts w:ascii="Times New Roman" w:hAnsi="Times New Roman" w:cs="Times New Roman"/>
+          <w:sz w:val="24"/>
+          <w:szCs w:val="24"/>
+        </w:rPr>
+        <w:t>.</w:t>
+      </w:r>
+    </w:p>
+    <w:p>
+      <w:pPr>
+        <w:rPr>
+          <w:rFonts w:ascii="Times New Roman" w:hAnsi="Times New Roman" w:cs="Times New Roman"/>
+          <w:sz w:val="24"/>
+          <w:szCs w:val="24"/>
+        </w:rPr>
+      </w:pPr>
+    </w:p>
+    <w:p>
+      <w:pPr>
+        <w:spacing w:after="200" w:line="276" w:lineRule="auto"/>
+        <w:ind w:left="360"/>
+        <w:jc w:val="both"/>
+        <w:rPr>
+          <w:rFonts w:ascii="Times New Roman" w:hAnsi="Times New Roman" w:cs="Times New Roman"/>
+          <w:sz w:val="24"/>
+          <w:szCs w:val="24"/>
+        </w:rPr>
+      </w:pPr>
+      <w:r>
+        <w:rPr>
+          <w:rFonts w:ascii="Times New Roman" w:hAnsi="Times New Roman" w:cs="Times New Roman"/>
+          <w:b/>
+          <w:bCs/>
+          <w:sz w:val="24"/>
+          <w:szCs w:val="24"/>
+        </w:rPr>
+        <w:t>URS-</w:t>
+      </w:r>
+      <w:r>
+        <w:rPr>
+          <w:rFonts w:ascii="Times New Roman" w:hAnsi="Times New Roman" w:cs="Times New Roman"/>
+          <w:b/>
+          <w:bCs/>
+          <w:sz w:val="24"/>
+          <w:szCs w:val="24"/>
+        </w:rPr>
+        <w:t>31</w:t>
+      </w:r>
+      <w:r>
+        <w:rPr>
+          <w:rFonts w:ascii="Times New Roman" w:hAnsi="Times New Roman" w:cs="Times New Roman"/>
+          <w:b/>
+          <w:bCs/>
+          <w:sz w:val="24"/>
+          <w:szCs w:val="24"/>
+        </w:rPr>
+        <w:t>:</w:t>
       </w:r>
       <w:r>
         <w:rPr>
@@ -10019,7 +10386,31 @@
           <w:sz w:val="24"/>
           <w:szCs w:val="24"/>
         </w:rPr>
-        <w:t>System shall provide UI on the right to display task activities of mentor and supervisor from the earliest to the latest activity.</w:t>
+        <w:t>System shall display task activities from the earliest to the latest activity</w:t>
+      </w:r>
+      <w:r>
+        <w:rPr>
+          <w:rFonts w:ascii="Times New Roman" w:hAnsi="Times New Roman" w:cs="Times New Roman"/>
+          <w:sz w:val="24"/>
+          <w:szCs w:val="24"/>
+        </w:rPr>
+        <w:t xml:space="preserve"> </w:t>
+      </w:r>
+      <w:r>
+        <w:rPr>
+          <w:rFonts w:ascii="Times New Roman" w:hAnsi="Times New Roman" w:cs="Times New Roman"/>
+          <w:sz w:val="24"/>
+          <w:szCs w:val="24"/>
+        </w:rPr>
+        <w:t>in activities box (in dashboard)</w:t>
+      </w:r>
+      <w:r>
+        <w:rPr>
+          <w:rFonts w:ascii="Times New Roman" w:hAnsi="Times New Roman" w:cs="Times New Roman"/>
+          <w:sz w:val="24"/>
+          <w:szCs w:val="24"/>
+        </w:rPr>
+        <w:t>.</w:t>
       </w:r>
     </w:p>
     <w:p>
@@ -10053,7 +10444,27 @@
           <w:sz w:val="24"/>
           <w:szCs w:val="24"/>
         </w:rPr>
-        <w:t>URS-31:</w:t>
+        <w:t>URS-3</w:t>
+      </w:r>
+      <w:r>
+        <w:rPr>
+          <w:rFonts w:ascii="Times New Roman" w:hAnsi="Times New Roman" w:cs="Times New Roman"/>
+          <w:b/>
+          <w:bCs/>
+          <w:sz w:val="24"/>
+          <w:szCs w:val="24"/>
+        </w:rPr>
+        <w:t>2</w:t>
+      </w:r>
+      <w:r>
+        <w:rPr>
+          <w:rFonts w:ascii="Times New Roman" w:hAnsi="Times New Roman" w:cs="Times New Roman"/>
+          <w:b/>
+          <w:bCs/>
+          <w:sz w:val="24"/>
+          <w:szCs w:val="24"/>
+        </w:rPr>
+        <w:t>:</w:t>
       </w:r>
       <w:r>
         <w:rPr>
@@ -10064,19 +10475,8 @@
           <w:szCs w:val="24"/>
         </w:rPr>
         <w:tab/>
-      </w:r>
-      <w:bookmarkStart w:id="0" w:name="_GoBack"/>
-      <w:r>
-        <w:rPr>
-          <w:rFonts w:ascii="Times New Roman" w:hAnsi="Times New Roman" w:cs="Times New Roman"/>
-          <w:b/>
-          <w:bCs/>
-          <w:sz w:val="24"/>
-          <w:szCs w:val="24"/>
-        </w:rPr>
         <w:t>Student can receive comment notification message by Email.</w:t>
       </w:r>
-      <w:bookmarkEnd w:id="0"/>
     </w:p>
     <w:p>
       <w:pPr>
@@ -10198,7 +10598,27 @@
           <w:sz w:val="24"/>
           <w:szCs w:val="24"/>
         </w:rPr>
-        <w:t>URS-32:</w:t>
+        <w:t>URS-3</w:t>
+      </w:r>
+      <w:r>
+        <w:rPr>
+          <w:rFonts w:ascii="Times New Roman" w:hAnsi="Times New Roman" w:cs="Times New Roman"/>
+          <w:b/>
+          <w:bCs/>
+          <w:sz w:val="24"/>
+          <w:szCs w:val="24"/>
+        </w:rPr>
+        <w:t>3</w:t>
+      </w:r>
+      <w:r>
+        <w:rPr>
+          <w:rFonts w:ascii="Times New Roman" w:hAnsi="Times New Roman" w:cs="Times New Roman"/>
+          <w:b/>
+          <w:bCs/>
+          <w:sz w:val="24"/>
+          <w:szCs w:val="24"/>
+        </w:rPr>
+        <w:t>:</w:t>
       </w:r>
       <w:r>
         <w:rPr>
@@ -10233,6 +10653,7 @@
           <w:sz w:val="24"/>
           <w:szCs w:val="24"/>
         </w:rPr>
+        <w:lastRenderedPageBreak/>
         <w:t>System shall detect task activities of students who under their guidance.</w:t>
       </w:r>
     </w:p>

</xml_diff>